<commit_message>
Búinn að setja inn mcode og virkja það.
</commit_message>
<xml_diff>
--- a/Verkáætlun fyrir skil lokaverkefnis í StægreinIV12,04,15.docx
+++ b/Verkáætlun fyrir skil lokaverkefnis í StægreinIV12,04,15.docx
@@ -67,8 +67,29 @@
           <w:shd w:val="clear" w:color="auto" w:fill="F6F7F8"/>
         </w:rPr>
         <w:br/>
+      </w:r>
+      <w:r>
+        <w:rPr>
+          <w:rFonts w:ascii="Helvetica" w:hAnsi="Helvetica" w:cs="Helvetica"/>
+          <w:color w:val="141823"/>
+          <w:sz w:val="18"/>
+          <w:szCs w:val="18"/>
+          <w:highlight w:val="green"/>
+          <w:shd w:val="clear" w:color="auto" w:fill="F6F7F8"/>
+        </w:rPr>
         <w:t>- A</w:t>
       </w:r>
+      <w:r>
+        <w:rPr>
+          <w:rFonts w:ascii="Helvetica" w:hAnsi="Helvetica" w:cs="Helvetica"/>
+          <w:color w:val="141823"/>
+          <w:sz w:val="18"/>
+          <w:szCs w:val="18"/>
+          <w:highlight w:val="green"/>
+          <w:shd w:val="clear" w:color="auto" w:fill="F6F7F8"/>
+        </w:rPr>
+        <w:t xml:space="preserve"> KOMIÐ</w:t>
+      </w:r>
     </w:p>
     <w:p>
       <w:pPr>
@@ -113,6 +134,16 @@
         <w:br/>
         <w:t>-A</w:t>
       </w:r>
+      <w:r>
+        <w:rPr>
+          <w:rFonts w:ascii="Helvetica" w:hAnsi="Helvetica" w:cs="Helvetica"/>
+          <w:color w:val="141823"/>
+          <w:sz w:val="18"/>
+          <w:szCs w:val="18"/>
+          <w:shd w:val="clear" w:color="auto" w:fill="F6F7F8"/>
+        </w:rPr>
+        <w:t xml:space="preserve"> Komið</w:t>
+      </w:r>
     </w:p>
     <w:p>
       <w:pPr>
@@ -189,6 +220,16 @@
           <w:shd w:val="clear" w:color="auto" w:fill="F6F7F8"/>
         </w:rPr>
         <w:br/>
+      </w:r>
+      <w:r>
+        <w:rPr>
+          <w:rFonts w:ascii="Helvetica" w:hAnsi="Helvetica" w:cs="Helvetica"/>
+          <w:color w:val="141823"/>
+          <w:sz w:val="18"/>
+          <w:szCs w:val="18"/>
+          <w:highlight w:val="green"/>
+          <w:shd w:val="clear" w:color="auto" w:fill="F6F7F8"/>
+        </w:rPr>
         <w:t>-A</w:t>
       </w:r>
       <w:r>
@@ -198,19 +239,32 @@
           <w:color w:val="141823"/>
           <w:sz w:val="18"/>
           <w:szCs w:val="18"/>
+          <w:highlight w:val="green"/>
           <w:shd w:val="clear" w:color="auto" w:fill="F6F7F8"/>
         </w:rPr>
         <w:t> </w:t>
       </w:r>
-    </w:p>
-    <w:p>
-      <w:pPr>
+      <w:r>
         <w:rPr>
           <w:rStyle w:val="apple-converted-space"/>
           <w:rFonts w:ascii="Helvetica" w:hAnsi="Helvetica" w:cs="Helvetica"/>
           <w:color w:val="141823"/>
           <w:sz w:val="18"/>
           <w:szCs w:val="18"/>
+          <w:highlight w:val="green"/>
+          <w:shd w:val="clear" w:color="auto" w:fill="F6F7F8"/>
+        </w:rPr>
+        <w:t>Komið</w:t>
+      </w:r>
+    </w:p>
+    <w:p>
+      <w:pPr>
+        <w:rPr>
+          <w:rStyle w:val="apple-converted-space"/>
+          <w:rFonts w:ascii="Helvetica" w:hAnsi="Helvetica" w:cs="Helvetica"/>
+          <w:color w:val="141823"/>
+          <w:sz w:val="18"/>
+          <w:szCs w:val="18"/>
           <w:shd w:val="clear" w:color="auto" w:fill="F6F7F8"/>
         </w:rPr>
       </w:pPr>
@@ -590,30 +644,193 @@
       </w:r>
     </w:p>
     <w:p>
+      <w:pPr>
+        <w:rPr>
+          <w:rFonts w:ascii="Helvetica" w:hAnsi="Helvetica" w:cs="Helvetica"/>
+          <w:color w:val="141823"/>
+          <w:sz w:val="18"/>
+          <w:szCs w:val="18"/>
+          <w:shd w:val="clear" w:color="auto" w:fill="F6F7F8"/>
+        </w:rPr>
+      </w:pPr>
+      <w:r>
+        <w:rPr>
+          <w:rFonts w:ascii="Helvetica" w:hAnsi="Helvetica" w:cs="Helvetica"/>
+          <w:color w:val="141823"/>
+          <w:sz w:val="18"/>
+          <w:szCs w:val="18"/>
+          <w:shd w:val="clear" w:color="auto" w:fill="F6F7F8"/>
+        </w:rPr>
+        <w:br/>
+        <w:t>14: laga forritið fyrir dæmi 4.</w:t>
+      </w:r>
+      <w:r>
+        <w:rPr>
+          <w:rFonts w:ascii="Helvetica" w:hAnsi="Helvetica" w:cs="Helvetica"/>
+          <w:color w:val="141823"/>
+          <w:sz w:val="18"/>
+          <w:szCs w:val="18"/>
+          <w:shd w:val="clear" w:color="auto" w:fill="F6F7F8"/>
+        </w:rPr>
+        <w:br/>
+        <w:t>-Erna</w:t>
+      </w:r>
+    </w:p>
+    <w:p>
+      <w:pPr>
+        <w:rPr>
+          <w:rFonts w:ascii="Helvetica" w:hAnsi="Helvetica" w:cs="Helvetica"/>
+          <w:color w:val="141823"/>
+          <w:sz w:val="18"/>
+          <w:szCs w:val="18"/>
+          <w:shd w:val="clear" w:color="auto" w:fill="F6F7F8"/>
+        </w:rPr>
+      </w:pPr>
+    </w:p>
+    <w:p>
+      <w:pPr>
+        <w:rPr>
+          <w:rFonts w:ascii="Helvetica" w:hAnsi="Helvetica" w:cs="Helvetica"/>
+          <w:color w:val="141823"/>
+          <w:sz w:val="18"/>
+          <w:szCs w:val="18"/>
+          <w:shd w:val="clear" w:color="auto" w:fill="F6F7F8"/>
+        </w:rPr>
+      </w:pPr>
+    </w:p>
+    <w:p>
+      <w:pPr>
+        <w:rPr>
+          <w:rFonts w:ascii="Helvetica" w:hAnsi="Helvetica" w:cs="Helvetica"/>
+          <w:b/>
+          <w:color w:val="141823"/>
+          <w:sz w:val="18"/>
+          <w:szCs w:val="18"/>
+          <w:u w:val="single"/>
+          <w:shd w:val="clear" w:color="auto" w:fill="F6F7F8"/>
+        </w:rPr>
+      </w:pPr>
+      <w:r>
+        <w:rPr>
+          <w:rFonts w:ascii="Helvetica" w:hAnsi="Helvetica" w:cs="Helvetica"/>
+          <w:b/>
+          <w:color w:val="141823"/>
+          <w:sz w:val="18"/>
+          <w:szCs w:val="18"/>
+          <w:u w:val="single"/>
+          <w:shd w:val="clear" w:color="auto" w:fill="F6F7F8"/>
+        </w:rPr>
+        <w:lastRenderedPageBreak/>
+        <w:t>Leiðbeiningar fyrir m.code:</w:t>
+      </w:r>
+    </w:p>
+    <w:p>
+      <w:pPr>
+        <w:rPr>
+          <w:rFonts w:ascii="Helvetica" w:hAnsi="Helvetica" w:cs="Helvetica"/>
+          <w:color w:val="373E4D"/>
+          <w:sz w:val="18"/>
+          <w:szCs w:val="18"/>
+          <w:shd w:val="clear" w:color="auto" w:fill="F6F7F8"/>
+        </w:rPr>
+      </w:pPr>
+      <w:r>
+        <w:rPr>
+          <w:rFonts w:ascii="Helvetica" w:hAnsi="Helvetica" w:cs="Helvetica"/>
+          <w:color w:val="141823"/>
+          <w:sz w:val="18"/>
+          <w:szCs w:val="18"/>
+          <w:shd w:val="clear" w:color="auto" w:fill="F6F7F8"/>
+        </w:rPr>
+        <w:br/>
+      </w:r>
+      <w:r>
+        <w:rPr>
+          <w:rFonts w:ascii="Helvetica" w:hAnsi="Helvetica" w:cs="Helvetica"/>
+          <w:color w:val="373E4D"/>
+          <w:sz w:val="18"/>
+          <w:szCs w:val="18"/>
+          <w:shd w:val="clear" w:color="auto" w:fill="F6F7F8"/>
+        </w:rPr>
+        <w:t xml:space="preserve">\usepackage[numbered, framed]{mcode} </w:t>
+      </w:r>
+    </w:p>
+    <w:p>
+      <w:pPr>
+        <w:rPr>
+          <w:rFonts w:ascii="Helvetica" w:hAnsi="Helvetica" w:cs="Helvetica"/>
+          <w:color w:val="373E4D"/>
+          <w:sz w:val="18"/>
+          <w:szCs w:val="18"/>
+          <w:shd w:val="clear" w:color="auto" w:fill="F6F7F8"/>
+        </w:rPr>
+      </w:pPr>
+      <w:r>
+        <w:rPr>
+          <w:rFonts w:ascii="Helvetica" w:hAnsi="Helvetica" w:cs="Helvetica"/>
+          <w:color w:val="373E4D"/>
+          <w:sz w:val="18"/>
+          <w:szCs w:val="18"/>
+          <w:shd w:val="clear" w:color="auto" w:fill="F6F7F8"/>
+        </w:rPr>
+        <w:t xml:space="preserve">%stillingar: </w:t>
+      </w:r>
+    </w:p>
+    <w:p>
+      <w:pPr>
+        <w:rPr>
+          <w:rFonts w:ascii="Helvetica" w:hAnsi="Helvetica" w:cs="Helvetica"/>
+          <w:color w:val="373E4D"/>
+          <w:sz w:val="18"/>
+          <w:szCs w:val="18"/>
+          <w:shd w:val="clear" w:color="auto" w:fill="F6F7F8"/>
+        </w:rPr>
+      </w:pPr>
+      <w:r>
+        <w:rPr>
+          <w:rFonts w:ascii="Helvetica" w:hAnsi="Helvetica" w:cs="Helvetica"/>
+          <w:color w:val="373E4D"/>
+          <w:sz w:val="18"/>
+          <w:szCs w:val="18"/>
+          <w:shd w:val="clear" w:color="auto" w:fill="F6F7F8"/>
+        </w:rPr>
+        <w:t xml:space="preserve">\lstset{frame=tb, language=Matlab, aboveskip=3mm, belowskip=3mm, showstringspaces=false, columns=flexible, basicstyle={\small\ttfamily}, %numbers=none, numberstyle=\tiny\color{gray}, keywordstyle=\color{blue}, commentstyle=\color{dkgreen}, stringstyle=\color{mauve}, breaklines=true, breakatwhitespace=true tabsize=3 } </w:t>
+      </w:r>
+    </w:p>
+    <w:p>
+      <w:pPr>
+        <w:rPr>
+          <w:rFonts w:ascii="Helvetica" w:hAnsi="Helvetica" w:cs="Helvetica"/>
+          <w:color w:val="373E4D"/>
+          <w:sz w:val="18"/>
+          <w:szCs w:val="18"/>
+          <w:shd w:val="clear" w:color="auto" w:fill="F6F7F8"/>
+        </w:rPr>
+      </w:pPr>
+      <w:r>
+        <w:rPr>
+          <w:rFonts w:ascii="Helvetica" w:hAnsi="Helvetica" w:cs="Helvetica"/>
+          <w:color w:val="373E4D"/>
+          <w:sz w:val="18"/>
+          <w:szCs w:val="18"/>
+          <w:shd w:val="clear" w:color="auto" w:fill="F6F7F8"/>
+        </w:rPr>
+        <w:t>ná í mcode.sty á netinu, hafa í sömu möppu og .tex skráinn til að setja inn kóða:</w:t>
+      </w:r>
+    </w:p>
+    <w:p>
+      <w:r>
+        <w:rPr>
+          <w:rFonts w:ascii="Helvetica" w:hAnsi="Helvetica" w:cs="Helvetica"/>
+          <w:color w:val="373E4D"/>
+          <w:sz w:val="18"/>
+          <w:szCs w:val="18"/>
+          <w:shd w:val="clear" w:color="auto" w:fill="F6F7F8"/>
+        </w:rPr>
+        <w:t xml:space="preserve"> \begin{lstlisting} COPY-PASTE HINGAÐ \end{lstlisting}</w:t>
+      </w:r>
       <w:bookmarkStart w:id="0" w:name="_GoBack"/>
       <w:bookmarkEnd w:id="0"/>
-      <w:r>
-        <w:rPr>
-          <w:rFonts w:ascii="Helvetica" w:hAnsi="Helvetica" w:cs="Helvetica"/>
-          <w:color w:val="141823"/>
-          <w:sz w:val="18"/>
-          <w:szCs w:val="18"/>
-          <w:shd w:val="clear" w:color="auto" w:fill="F6F7F8"/>
-        </w:rPr>
-        <w:br/>
-        <w:t>14: laga forritið fyrir dæmi 4.</w:t>
-      </w:r>
-      <w:r>
-        <w:rPr>
-          <w:rFonts w:ascii="Helvetica" w:hAnsi="Helvetica" w:cs="Helvetica"/>
-          <w:color w:val="141823"/>
-          <w:sz w:val="18"/>
-          <w:szCs w:val="18"/>
-          <w:shd w:val="clear" w:color="auto" w:fill="F6F7F8"/>
-        </w:rPr>
-        <w:br/>
-        <w:t>-Erna</w:t>
-      </w:r>
     </w:p>
     <w:sectPr>
       <w:pgSz w:w="11906" w:h="16838"/>

</xml_diff>